<commit_message>
pridaný config a metodky nejake
</commit_message>
<xml_diff>
--- a/manuály/SQLite.py_manual.docx
+++ b/manuály/SQLite.py_manual.docx
@@ -4,6 +4,9 @@
   <w:body>
     <w:p>
       <w:r>
+        <w:br/>
+      </w:r>
+      <w:r>
         <w:tab/>
       </w:r>
       <w:r>
@@ -41,6 +44,10 @@
         <w:t>gefco.db</w:t>
       </w:r>
       <w:proofErr w:type="spellEnd"/>
+      <w:r>
+        <w:br/>
+        <w:t>config.py</w:t>
+      </w:r>
     </w:p>
     <w:p>
       <w:proofErr w:type="spellStart"/>
@@ -435,13 +442,13 @@
         <w:br/>
       </w:r>
       <w:r>
+        <w:lastRenderedPageBreak/>
         <w:br/>
         <w:t>Triedy:</w:t>
       </w:r>
     </w:p>
     <w:p>
       <w:r>
-        <w:lastRenderedPageBreak/>
         <w:t>Každá tabuľka, ktorá bola „zakreslená“ v ERD má svoju triedu. Každá trieda obsahuje premenné, ktoré názvom a typom odzrkadľujú stĺpce z</w:t>
       </w:r>
       <w:r>
@@ -554,6 +561,177 @@
       </w:r>
     </w:p>
     <w:p/>
+    <w:p>
+      <w:r>
+        <w:t xml:space="preserve">Niektoré ďalšie triedy budú mať svoje unikátne metódy v závislosti od </w:t>
+      </w:r>
+      <w:r>
+        <w:t>individuálnych</w:t>
+      </w:r>
+      <w:r>
+        <w:t xml:space="preserve"> potrieb implementácie.</w:t>
+      </w:r>
+    </w:p>
+    <w:p>
+      <w:proofErr w:type="spellStart"/>
+      <w:r>
+        <w:t>Config</w:t>
+      </w:r>
+      <w:proofErr w:type="spellEnd"/>
+      <w:r>
+        <w:t>:</w:t>
+      </w:r>
+      <w:r>
+        <w:br/>
+      </w:r>
+      <w:proofErr w:type="spellStart"/>
+      <w:r>
+        <w:t>def</w:t>
+      </w:r>
+      <w:proofErr w:type="spellEnd"/>
+      <w:r>
+        <w:t xml:space="preserve"> </w:t>
+      </w:r>
+      <w:proofErr w:type="spellStart"/>
+      <w:r>
+        <w:t>edit_configs</w:t>
+      </w:r>
+      <w:proofErr w:type="spellEnd"/>
+      <w:r>
+        <w:t>()</w:t>
+      </w:r>
+      <w:r>
+        <w:t xml:space="preserve"> – vráti zoznam riadkov </w:t>
+      </w:r>
+      <w:proofErr w:type="spellStart"/>
+      <w:r>
+        <w:t>tabulky</w:t>
+      </w:r>
+      <w:proofErr w:type="spellEnd"/>
+      <w:r>
+        <w:t xml:space="preserve"> </w:t>
+      </w:r>
+      <w:proofErr w:type="spellStart"/>
+      <w:r>
+        <w:t>Customer</w:t>
+      </w:r>
+      <w:proofErr w:type="spellEnd"/>
+      <w:r>
+        <w:t xml:space="preserve"> </w:t>
+      </w:r>
+      <w:r>
+        <w:t>,</w:t>
+      </w:r>
+      <w:proofErr w:type="spellStart"/>
+      <w:r>
+        <w:t>Config</w:t>
+      </w:r>
+      <w:proofErr w:type="spellEnd"/>
+      <w:r>
+        <w:t xml:space="preserve">, </w:t>
+      </w:r>
+      <w:proofErr w:type="spellStart"/>
+      <w:r>
+        <w:t>Vehicle</w:t>
+      </w:r>
+      <w:proofErr w:type="spellEnd"/>
+      <w:r>
+        <w:t xml:space="preserve">, ktoré sú </w:t>
+      </w:r>
+      <w:proofErr w:type="spellStart"/>
+      <w:r>
+        <w:t>vavzájom</w:t>
+      </w:r>
+      <w:proofErr w:type="spellEnd"/>
+      <w:r>
+        <w:t xml:space="preserve"> prepojené</w:t>
+      </w:r>
+    </w:p>
+    <w:p>
+      <w:proofErr w:type="spellStart"/>
+      <w:r>
+        <w:t>Pattern</w:t>
+      </w:r>
+      <w:proofErr w:type="spellEnd"/>
+      <w:r>
+        <w:t>:</w:t>
+      </w:r>
+    </w:p>
+    <w:p>
+      <w:proofErr w:type="spellStart"/>
+      <w:r>
+        <w:t>def</w:t>
+      </w:r>
+      <w:proofErr w:type="spellEnd"/>
+      <w:r>
+        <w:t xml:space="preserve"> </w:t>
+      </w:r>
+      <w:proofErr w:type="spellStart"/>
+      <w:r>
+        <w:t>Data_on_editing</w:t>
+      </w:r>
+      <w:proofErr w:type="spellEnd"/>
+      <w:r>
+        <w:t>(</w:t>
+      </w:r>
+      <w:proofErr w:type="spellStart"/>
+      <w:r>
+        <w:t>self</w:t>
+      </w:r>
+      <w:proofErr w:type="spellEnd"/>
+      <w:r>
+        <w:t>)</w:t>
+      </w:r>
+      <w:r>
+        <w:t xml:space="preserve"> - </w:t>
+      </w:r>
+      <w:r>
+        <w:t xml:space="preserve">vráti zoznam riadkov </w:t>
+      </w:r>
+      <w:proofErr w:type="spellStart"/>
+      <w:r>
+        <w:t>tabulky</w:t>
+      </w:r>
+      <w:proofErr w:type="spellEnd"/>
+      <w:r>
+        <w:t xml:space="preserve"> </w:t>
+      </w:r>
+      <w:proofErr w:type="spellStart"/>
+      <w:r>
+        <w:t>Customer</w:t>
+      </w:r>
+      <w:proofErr w:type="spellEnd"/>
+      <w:r>
+        <w:t xml:space="preserve"> ,</w:t>
+      </w:r>
+      <w:proofErr w:type="spellStart"/>
+      <w:r>
+        <w:t>Pattern</w:t>
+      </w:r>
+      <w:proofErr w:type="spellEnd"/>
+      <w:r>
+        <w:t xml:space="preserve">, </w:t>
+      </w:r>
+      <w:proofErr w:type="spellStart"/>
+      <w:r>
+        <w:t>Pattern_Item,Stillage_type</w:t>
+      </w:r>
+      <w:proofErr w:type="spellEnd"/>
+      <w:r>
+        <w:t xml:space="preserve"> </w:t>
+      </w:r>
+      <w:r>
+        <w:t xml:space="preserve"> ktoré sú </w:t>
+      </w:r>
+      <w:proofErr w:type="spellStart"/>
+      <w:r>
+        <w:t>vavzájom</w:t>
+      </w:r>
+      <w:proofErr w:type="spellEnd"/>
+      <w:r>
+        <w:t xml:space="preserve"> prepojené</w:t>
+      </w:r>
+    </w:p>
     <w:p/>
     <w:p/>
     <w:p/>

</xml_diff>